<commit_message>
section handouts wk 3
</commit_message>
<xml_diff>
--- a/section/2/Section2-LessonPlan.docx
+++ b/section/2/Section2-LessonPlan.docx
@@ -16,8 +16,10 @@
         <w:tab/>
       </w:r>
       <w:r>
-        <w:t xml:space="preserve">                 Section #1</w:t>
-      </w:r>
+        <w:t xml:space="preserve">                 Section #2</w:t>
+      </w:r>
+      <w:bookmarkStart w:id="0" w:name="_GoBack"/>
+      <w:bookmarkEnd w:id="0"/>
     </w:p>
     <w:p>
       <w:pPr>
@@ -145,6 +147,44 @@
           <w:szCs w:val="24"/>
         </w:rPr>
       </w:pPr>
+    </w:p>
+    <w:p>
+      <w:pPr>
+        <w:autoSpaceDE w:val="0"/>
+        <w:autoSpaceDN w:val="0"/>
+        <w:adjustRightInd w:val="0"/>
+        <w:jc w:val="both"/>
+        <w:rPr>
+          <w:rFonts w:ascii="Times New Roman" w:hAnsi="Times New Roman" w:cs="Times New Roman"/>
+          <w:sz w:val="32"/>
+          <w:szCs w:val="32"/>
+        </w:rPr>
+      </w:pPr>
+      <w:r>
+        <w:rPr>
+          <w:rFonts w:ascii="Times New Roman" w:hAnsi="Times New Roman" w:cs="Times New Roman"/>
+          <w:b/>
+          <w:sz w:val="32"/>
+          <w:szCs w:val="32"/>
+        </w:rPr>
+        <w:t>Key Concepts</w:t>
+      </w:r>
+    </w:p>
+    <w:p>
+      <w:pPr>
+        <w:pStyle w:val="ListParagraph"/>
+        <w:numPr>
+          <w:ilvl w:val="0"/>
+          <w:numId w:val="8"/>
+        </w:numPr>
+        <w:autoSpaceDE w:val="0"/>
+        <w:autoSpaceDN w:val="0"/>
+        <w:adjustRightInd w:val="0"/>
+        <w:rPr>
+          <w:rFonts w:ascii="Times New Roman" w:hAnsi="Times New Roman" w:cs="Times New Roman"/>
+          <w:szCs w:val="24"/>
+        </w:rPr>
+      </w:pPr>
       <w:r>
         <w:rPr>
           <w:rFonts w:ascii="Times New Roman" w:hAnsi="Times New Roman" w:cs="Times New Roman"/>
@@ -155,10 +195,10 @@
           <wp:anchor distT="0" distB="0" distL="114300" distR="114300" simplePos="0" relativeHeight="251658240" behindDoc="0" locked="0" layoutInCell="1" allowOverlap="1">
             <wp:simplePos x="0" y="0"/>
             <wp:positionH relativeFrom="column">
-              <wp:posOffset>3050907</wp:posOffset>
+              <wp:posOffset>3170181</wp:posOffset>
             </wp:positionH>
             <wp:positionV relativeFrom="paragraph">
-              <wp:posOffset>127565</wp:posOffset>
+              <wp:posOffset>76984</wp:posOffset>
             </wp:positionV>
             <wp:extent cx="2541270" cy="2374900"/>
             <wp:effectExtent l="0" t="0" r="0" b="0"/>
@@ -214,27 +254,12 @@
           </wp:anchor>
         </w:drawing>
       </w:r>
-    </w:p>
-    <w:p>
-      <w:pPr>
-        <w:autoSpaceDE w:val="0"/>
-        <w:autoSpaceDN w:val="0"/>
-        <w:adjustRightInd w:val="0"/>
-        <w:jc w:val="both"/>
-        <w:rPr>
-          <w:rFonts w:ascii="Times New Roman" w:hAnsi="Times New Roman" w:cs="Times New Roman"/>
-          <w:sz w:val="32"/>
-          <w:szCs w:val="32"/>
-        </w:rPr>
-      </w:pPr>
-      <w:r>
-        <w:rPr>
-          <w:rFonts w:ascii="Times New Roman" w:hAnsi="Times New Roman" w:cs="Times New Roman"/>
-          <w:b/>
-          <w:sz w:val="32"/>
-          <w:szCs w:val="32"/>
-        </w:rPr>
-        <w:t>Key Concepts</w:t>
+      <w:r>
+        <w:rPr>
+          <w:rFonts w:ascii="Times New Roman" w:hAnsi="Times New Roman" w:cs="Times New Roman"/>
+          <w:szCs w:val="24"/>
+        </w:rPr>
+        <w:t>Console vs. graphics programs</w:t>
       </w:r>
     </w:p>
     <w:p>
@@ -257,16 +282,30 @@
           <w:rFonts w:ascii="Times New Roman" w:hAnsi="Times New Roman" w:cs="Times New Roman"/>
           <w:szCs w:val="24"/>
         </w:rPr>
-        <w:t>Console vs. graphic</w:t>
-      </w:r>
-      <w:bookmarkStart w:id="0" w:name="_GoBack"/>
-      <w:bookmarkEnd w:id="0"/>
-      <w:r>
-        <w:rPr>
-          <w:rFonts w:ascii="Times New Roman" w:hAnsi="Times New Roman" w:cs="Times New Roman"/>
-          <w:szCs w:val="24"/>
-        </w:rPr>
-        <w:t>s programs</w:t>
+        <w:t>Variable types (see diagram at right, and maybe even copy it onto the board)</w:t>
+      </w:r>
+    </w:p>
+    <w:p>
+      <w:pPr>
+        <w:pStyle w:val="ListParagraph"/>
+        <w:numPr>
+          <w:ilvl w:val="1"/>
+          <w:numId w:val="8"/>
+        </w:numPr>
+        <w:autoSpaceDE w:val="0"/>
+        <w:autoSpaceDN w:val="0"/>
+        <w:adjustRightInd w:val="0"/>
+        <w:rPr>
+          <w:rFonts w:ascii="Times New Roman" w:hAnsi="Times New Roman" w:cs="Times New Roman"/>
+          <w:szCs w:val="24"/>
+        </w:rPr>
+      </w:pPr>
+      <w:r>
+        <w:rPr>
+          <w:rFonts w:ascii="Times New Roman" w:hAnsi="Times New Roman" w:cs="Times New Roman"/>
+          <w:szCs w:val="24"/>
+        </w:rPr>
+        <w:t>Classes – introduced because of GObjects. Don’t need to go into full detail about them yet; just the points at right are all they need.</w:t>
       </w:r>
     </w:p>
     <w:p>
@@ -289,7 +328,7 @@
           <w:rFonts w:ascii="Times New Roman" w:hAnsi="Times New Roman" w:cs="Times New Roman"/>
           <w:szCs w:val="24"/>
         </w:rPr>
-        <w:t>Variable types (see diagram at right, and maybe even copy it onto the board)</w:t>
+        <w:t>Constants vs. local variables</w:t>
       </w:r>
     </w:p>
     <w:p>
@@ -312,7 +351,7 @@
           <w:rFonts w:ascii="Times New Roman" w:hAnsi="Times New Roman" w:cs="Times New Roman"/>
           <w:szCs w:val="24"/>
         </w:rPr>
-        <w:t>Constants vs. local variables</w:t>
+        <w:t>Variable scope</w:t>
       </w:r>
     </w:p>
     <w:p>
@@ -335,7 +374,7 @@
           <w:rFonts w:ascii="Times New Roman" w:hAnsi="Times New Roman" w:cs="Times New Roman"/>
           <w:szCs w:val="24"/>
         </w:rPr>
-        <w:t>Variable scope</w:t>
+        <w:t>Declaring, instantiating, accessing, and modifying variables</w:t>
       </w:r>
     </w:p>
     <w:p>
@@ -358,7 +397,7 @@
           <w:rFonts w:ascii="Times New Roman" w:hAnsi="Times New Roman" w:cs="Times New Roman"/>
           <w:szCs w:val="24"/>
         </w:rPr>
-        <w:t>Declaring, instantiating, accessing, and modifying variables</w:t>
+        <w:t>For loops: nesting, using the counter, modifying step size, sentinel loops</w:t>
       </w:r>
     </w:p>
     <w:p>
@@ -381,7 +420,14 @@
           <w:rFonts w:ascii="Times New Roman" w:hAnsi="Times New Roman" w:cs="Times New Roman"/>
           <w:szCs w:val="24"/>
         </w:rPr>
-        <w:t>For loops: nesting, using the counter, modifying step size, sentinel loops</w:t>
+        <w:t>Operator precedence</w:t>
+      </w:r>
+      <w:r>
+        <w:rPr>
+          <w:rFonts w:ascii="Times New Roman" w:hAnsi="Times New Roman" w:cs="Times New Roman"/>
+          <w:szCs w:val="24"/>
+        </w:rPr>
+        <w:t xml:space="preserve"> &amp; Boolean logic</w:t>
       </w:r>
     </w:p>
     <w:p>
@@ -404,29 +450,6 @@
           <w:rFonts w:ascii="Times New Roman" w:hAnsi="Times New Roman" w:cs="Times New Roman"/>
           <w:szCs w:val="24"/>
         </w:rPr>
-        <w:t>Operator precedence</w:t>
-      </w:r>
-    </w:p>
-    <w:p>
-      <w:pPr>
-        <w:pStyle w:val="ListParagraph"/>
-        <w:numPr>
-          <w:ilvl w:val="0"/>
-          <w:numId w:val="8"/>
-        </w:numPr>
-        <w:autoSpaceDE w:val="0"/>
-        <w:autoSpaceDN w:val="0"/>
-        <w:adjustRightInd w:val="0"/>
-        <w:rPr>
-          <w:rFonts w:ascii="Times New Roman" w:hAnsi="Times New Roman" w:cs="Times New Roman"/>
-          <w:szCs w:val="24"/>
-        </w:rPr>
-      </w:pPr>
-      <w:r>
-        <w:rPr>
-          <w:rFonts w:ascii="Times New Roman" w:hAnsi="Times New Roman" w:cs="Times New Roman"/>
-          <w:szCs w:val="24"/>
-        </w:rPr>
         <w:t xml:space="preserve">Parameter(s) </w:t>
       </w:r>
       <w:r>
@@ -546,19 +569,22 @@
         <w:jc w:val="both"/>
         <w:rPr>
           <w:rFonts w:ascii="Times New Roman" w:hAnsi="Times New Roman" w:cs="Times New Roman"/>
-          <w:b/>
-          <w:bCs/>
-          <w:szCs w:val="24"/>
-        </w:rPr>
-      </w:pPr>
-      <w:r>
-        <w:rPr>
-          <w:rFonts w:ascii="Times New Roman" w:hAnsi="Times New Roman" w:cs="Times New Roman"/>
-          <w:b/>
-          <w:bCs/>
-          <w:szCs w:val="24"/>
-        </w:rPr>
-        <w:t>Intro to Karel</w:t>
+          <w:szCs w:val="24"/>
+        </w:rPr>
+      </w:pPr>
+      <w:r>
+        <w:rPr>
+          <w:rFonts w:ascii="Times New Roman" w:hAnsi="Times New Roman" w:cs="Times New Roman"/>
+          <w:szCs w:val="24"/>
+        </w:rPr>
+        <w:t>V</w:t>
+      </w:r>
+      <w:r>
+        <w:rPr>
+          <w:rFonts w:ascii="Times New Roman" w:hAnsi="Times New Roman" w:cs="Times New Roman"/>
+          <w:szCs w:val="24"/>
+        </w:rPr>
+        <w:t>ariables</w:t>
       </w:r>
     </w:p>
     <w:p>
@@ -578,7 +604,7 @@
           <w:rFonts w:ascii="Times New Roman" w:hAnsi="Times New Roman" w:cs="Times New Roman"/>
           <w:szCs w:val="24"/>
         </w:rPr>
-        <w:t>Course logistics, 4 basic Karel commands, anatomy of a program: import statements + class definition + run method + helper methods (Chris referred to this as “adding vocabulary words” to Karel’s vocabulary)</w:t>
+        <w:t>Variables as named boxes that you can put values into and read values from</w:t>
       </w:r>
     </w:p>
     <w:p>
@@ -594,45 +620,24 @@
         <w:jc w:val="both"/>
         <w:rPr>
           <w:rFonts w:ascii="Times New Roman" w:hAnsi="Times New Roman" w:cs="Times New Roman"/>
-          <w:b/>
-          <w:bCs/>
-          <w:szCs w:val="24"/>
-        </w:rPr>
-      </w:pPr>
-      <w:r>
-        <w:rPr>
-          <w:rFonts w:ascii="Times New Roman" w:hAnsi="Times New Roman" w:cs="Times New Roman"/>
-          <w:b/>
-          <w:bCs/>
-          <w:szCs w:val="24"/>
-        </w:rPr>
-        <w:t>Control flow</w:t>
-      </w:r>
-      <w:r>
-        <w:rPr>
-          <w:rFonts w:ascii="Times New Roman" w:hAnsi="Times New Roman" w:cs="Times New Roman"/>
-          <w:b/>
-          <w:bCs/>
-          <w:szCs w:val="24"/>
-        </w:rPr>
-        <w:t xml:space="preserve"> </w:t>
-      </w:r>
-      <w:r>
-        <w:rPr>
-          <w:rFonts w:ascii="Times New Roman" w:hAnsi="Times New Roman" w:cs="Times New Roman"/>
-          <w:b/>
-          <w:bCs/>
-          <w:szCs w:val="24"/>
-        </w:rPr>
-        <w:t>in Karel</w:t>
-      </w:r>
-    </w:p>
-    <w:p>
-      <w:pPr>
-        <w:autoSpaceDE w:val="0"/>
-        <w:autoSpaceDN w:val="0"/>
-        <w:adjustRightInd w:val="0"/>
-        <w:ind w:left="1440"/>
+          <w:szCs w:val="24"/>
+        </w:rPr>
+      </w:pPr>
+      <w:r>
+        <w:rPr>
+          <w:rFonts w:ascii="Times New Roman" w:hAnsi="Times New Roman" w:cs="Times New Roman"/>
+          <w:szCs w:val="24"/>
+        </w:rPr>
+        <w:t>Control flow in Java</w:t>
+      </w:r>
+    </w:p>
+    <w:p>
+      <w:pPr>
+        <w:pStyle w:val="ListParagraph"/>
+        <w:autoSpaceDE w:val="0"/>
+        <w:autoSpaceDN w:val="0"/>
+        <w:adjustRightInd w:val="0"/>
+        <w:ind w:firstLine="720"/>
         <w:jc w:val="both"/>
         <w:rPr>
           <w:rFonts w:ascii="Times New Roman" w:hAnsi="Times New Roman" w:cs="Times New Roman"/>
@@ -641,76 +646,10 @@
       </w:pPr>
       <w:r>
         <w:rPr>
-          <w:rFonts w:ascii="Courier New" w:hAnsi="Courier New" w:cs="Courier New"/>
-          <w:b/>
-          <w:bCs/>
-          <w:sz w:val="20"/>
-        </w:rPr>
-        <w:t>f</w:t>
-      </w:r>
-      <w:r>
-        <w:rPr>
-          <w:rFonts w:ascii="Courier New" w:hAnsi="Courier New" w:cs="Courier New"/>
-          <w:b/>
-          <w:bCs/>
-          <w:sz w:val="20"/>
-        </w:rPr>
-        <w:t>or</w:t>
-      </w:r>
-      <w:r>
-        <w:rPr>
-          <w:rFonts w:ascii="Times New Roman" w:hAnsi="Times New Roman" w:cs="Times New Roman"/>
-          <w:szCs w:val="24"/>
-        </w:rPr>
-        <w:t xml:space="preserve">, </w:t>
-      </w:r>
-      <w:r>
-        <w:rPr>
-          <w:rFonts w:ascii="Courier New" w:hAnsi="Courier New" w:cs="Courier New"/>
-          <w:b/>
-          <w:bCs/>
-          <w:sz w:val="20"/>
-        </w:rPr>
-        <w:t>while</w:t>
-      </w:r>
-      <w:r>
-        <w:rPr>
-          <w:rFonts w:ascii="Times New Roman" w:hAnsi="Times New Roman" w:cs="Times New Roman"/>
-          <w:szCs w:val="24"/>
-        </w:rPr>
-        <w:t xml:space="preserve">, </w:t>
-      </w:r>
-      <w:r>
-        <w:rPr>
-          <w:rFonts w:ascii="Courier New" w:hAnsi="Courier New" w:cs="Courier New"/>
-          <w:b/>
-          <w:bCs/>
-          <w:sz w:val="20"/>
-        </w:rPr>
-        <w:t>if</w:t>
-      </w:r>
-      <w:r>
-        <w:rPr>
-          <w:rFonts w:ascii="Times New Roman" w:hAnsi="Times New Roman" w:cs="Times New Roman"/>
-          <w:szCs w:val="24"/>
-        </w:rPr>
-        <w:t>-</w:t>
-      </w:r>
-      <w:r>
-        <w:rPr>
-          <w:rFonts w:ascii="Courier New" w:hAnsi="Courier New" w:cs="Courier New"/>
-          <w:b/>
-          <w:bCs/>
-          <w:sz w:val="20"/>
-        </w:rPr>
-        <w:t>else</w:t>
-      </w:r>
-      <w:r>
-        <w:rPr>
-          <w:rFonts w:ascii="Times New Roman" w:hAnsi="Times New Roman" w:cs="Times New Roman"/>
-          <w:szCs w:val="24"/>
-        </w:rPr>
-        <w:t>, and running programs in Karel (direction testing, etc.)</w:t>
+          <w:rFonts w:ascii="Times New Roman" w:hAnsi="Times New Roman" w:cs="Times New Roman"/>
+          <w:szCs w:val="24"/>
+        </w:rPr>
+        <w:t>Booleans, operator precedence, using for loop variables</w:t>
       </w:r>
     </w:p>
     <w:p>
@@ -726,19 +665,22 @@
         <w:jc w:val="both"/>
         <w:rPr>
           <w:rFonts w:ascii="Times New Roman" w:hAnsi="Times New Roman" w:cs="Times New Roman"/>
-          <w:b/>
-          <w:bCs/>
-          <w:szCs w:val="24"/>
-        </w:rPr>
-      </w:pPr>
-      <w:r>
-        <w:rPr>
-          <w:rFonts w:ascii="Times New Roman" w:hAnsi="Times New Roman" w:cs="Times New Roman"/>
-          <w:b/>
-          <w:bCs/>
-          <w:szCs w:val="24"/>
-        </w:rPr>
-        <w:t>Decomposition</w:t>
+          <w:szCs w:val="24"/>
+        </w:rPr>
+      </w:pPr>
+      <w:r>
+        <w:rPr>
+          <w:rFonts w:ascii="Times New Roman" w:hAnsi="Times New Roman" w:cs="Times New Roman"/>
+          <w:szCs w:val="24"/>
+        </w:rPr>
+        <w:t>Nested for loops</w:t>
+      </w:r>
+      <w:r>
+        <w:rPr>
+          <w:rFonts w:ascii="Times New Roman" w:hAnsi="Times New Roman" w:cs="Times New Roman"/>
+          <w:szCs w:val="24"/>
+        </w:rPr>
+        <w:t xml:space="preserve"> + Graphics</w:t>
       </w:r>
     </w:p>
     <w:p>
@@ -758,7 +700,7 @@
           <w:rFonts w:ascii="Times New Roman" w:hAnsi="Times New Roman" w:cs="Times New Roman"/>
           <w:szCs w:val="24"/>
         </w:rPr>
-        <w:t>Break down a problem into milestones, then use top-down decomposition to get to a particular milestone, test and fix, then move on to next milestone</w:t>
+        <w:t>Boolean logic, nested for loops, scope, intro to graphics &amp; GRects</w:t>
       </w:r>
     </w:p>
     <w:p>
@@ -782,14 +724,7 @@
           <w:rFonts w:ascii="Times New Roman" w:hAnsi="Times New Roman" w:cs="Times New Roman"/>
           <w:szCs w:val="24"/>
         </w:rPr>
-        <w:t>V</w:t>
-      </w:r>
-      <w:r>
-        <w:rPr>
-          <w:rFonts w:ascii="Times New Roman" w:hAnsi="Times New Roman" w:cs="Times New Roman"/>
-          <w:szCs w:val="24"/>
-        </w:rPr>
-        <w:t>ariables</w:t>
+        <w:t>Methods part 2</w:t>
       </w:r>
     </w:p>
     <w:p>
@@ -809,7 +744,7 @@
           <w:rFonts w:ascii="Times New Roman" w:hAnsi="Times New Roman" w:cs="Times New Roman"/>
           <w:szCs w:val="24"/>
         </w:rPr>
-        <w:t>Variables as named boxes that you can put values into and read values from</w:t>
+        <w:t>Graphics, parameters, return values, decomposition, scoping</w:t>
       </w:r>
     </w:p>
     <w:p>
@@ -833,7 +768,7 @@
           <w:rFonts w:ascii="Times New Roman" w:hAnsi="Times New Roman" w:cs="Times New Roman"/>
           <w:szCs w:val="24"/>
         </w:rPr>
-        <w:t>Control flow in Java</w:t>
+        <w:t>Tracing</w:t>
       </w:r>
     </w:p>
     <w:p>
@@ -853,15 +788,21 @@
           <w:rFonts w:ascii="Times New Roman" w:hAnsi="Times New Roman" w:cs="Times New Roman"/>
           <w:szCs w:val="24"/>
         </w:rPr>
-        <w:t>Booleans, operator prece</w:t>
-      </w:r>
-      <w:r>
-        <w:rPr>
-          <w:rFonts w:ascii="Times New Roman" w:hAnsi="Times New Roman" w:cs="Times New Roman"/>
-          <w:szCs w:val="24"/>
-        </w:rPr>
-        <w:t>dence, using for loop variables</w:t>
-      </w:r>
+        <w:t>Using the debugger, stepping through code, variable state &amp; scope</w:t>
+      </w:r>
+    </w:p>
+    <w:p>
+      <w:pPr>
+        <w:autoSpaceDE w:val="0"/>
+        <w:autoSpaceDN w:val="0"/>
+        <w:adjustRightInd w:val="0"/>
+        <w:ind w:left="1440"/>
+        <w:jc w:val="both"/>
+        <w:rPr>
+          <w:rFonts w:ascii="Times New Roman" w:hAnsi="Times New Roman" w:cs="Times New Roman"/>
+          <w:szCs w:val="24"/>
+        </w:rPr>
+      </w:pPr>
     </w:p>
     <w:p>
       <w:pPr>
@@ -946,167 +887,42 @@
           <w:rFonts w:ascii="Times New Roman" w:hAnsi="Times New Roman" w:cs="Times-Roman"/>
           <w:szCs w:val="24"/>
         </w:rPr>
-        <w:t xml:space="preserve">Students will be wrapping up their time with Karel after this week (except for the midterm!), but we’ve given two problems that should help solidify some of the important concepts they need for approaching future assignments, specifically </w:t>
-      </w:r>
-      <w:proofErr w:type="spellStart"/>
+        <w:t>We have a sequence of problems this week that will hopefully solidify some of the key concepts above and help students as they work on Assignment 2. The handout is in priority order</w:t>
+      </w:r>
       <w:r>
         <w:rPr>
           <w:rFonts w:ascii="Times New Roman" w:hAnsi="Times New Roman" w:cs="Times-Roman"/>
-          <w:b/>
-          <w:bCs/>
-          <w:szCs w:val="24"/>
-        </w:rPr>
-        <w:t>milestoning</w:t>
-      </w:r>
-      <w:proofErr w:type="spellEnd"/>
+          <w:szCs w:val="24"/>
+        </w:rPr>
+        <w:t>;</w:t>
+      </w:r>
       <w:r>
         <w:rPr>
           <w:rFonts w:ascii="Times New Roman" w:hAnsi="Times New Roman" w:cs="Times-Roman"/>
           <w:szCs w:val="24"/>
         </w:rPr>
-        <w:t xml:space="preserve">, </w:t>
+        <w:t xml:space="preserve"> our suggested section </w:t>
       </w:r>
       <w:r>
         <w:rPr>
           <w:rFonts w:ascii="Times New Roman" w:hAnsi="Times New Roman" w:cs="Times-Roman"/>
-          <w:b/>
-          <w:bCs/>
-          <w:szCs w:val="24"/>
-        </w:rPr>
-        <w:t>problem decomposition</w:t>
+          <w:szCs w:val="24"/>
+        </w:rPr>
+        <w:t>timeline</w:t>
       </w:r>
       <w:r>
         <w:rPr>
           <w:rFonts w:ascii="Times New Roman" w:hAnsi="Times New Roman" w:cs="Times-Roman"/>
           <w:szCs w:val="24"/>
         </w:rPr>
-        <w:t xml:space="preserve">, and </w:t>
+        <w:t xml:space="preserve"> starts with </w:t>
       </w:r>
       <w:r>
         <w:rPr>
           <w:rFonts w:ascii="Times New Roman" w:hAnsi="Times New Roman" w:cs="Times-Roman"/>
-          <w:b/>
-          <w:bCs/>
-          <w:szCs w:val="24"/>
-        </w:rPr>
-        <w:t>testing</w:t>
-      </w:r>
-      <w:r>
-        <w:rPr>
-          <w:rFonts w:ascii="Times New Roman" w:hAnsi="Times New Roman" w:cs="Times-Roman"/>
-          <w:szCs w:val="24"/>
-        </w:rPr>
-        <w:t xml:space="preserve">. One major point to make is that </w:t>
-      </w:r>
-      <w:r>
-        <w:rPr>
-          <w:rFonts w:ascii="Times New Roman" w:hAnsi="Times New Roman" w:cs="Times-Roman"/>
-          <w:b/>
-          <w:bCs/>
-          <w:i/>
-          <w:iCs/>
-          <w:szCs w:val="24"/>
-        </w:rPr>
-        <w:t>finding bugs is a sign of achievement, not failure</w:t>
-      </w:r>
-      <w:r>
-        <w:rPr>
-          <w:rFonts w:ascii="Times New Roman" w:hAnsi="Times New Roman" w:cs="Times-Roman"/>
-          <w:szCs w:val="24"/>
-        </w:rPr>
-        <w:t xml:space="preserve"> – no one writes perfect code on the first try</w:t>
-      </w:r>
-      <w:r>
-        <w:rPr>
-          <w:rFonts w:ascii="Times New Roman" w:hAnsi="Times New Roman" w:cs="Times-Roman"/>
-          <w:szCs w:val="24"/>
-        </w:rPr>
-        <w:t xml:space="preserve"> all the time</w:t>
-      </w:r>
-      <w:r>
-        <w:rPr>
-          <w:rFonts w:ascii="Times New Roman" w:hAnsi="Times New Roman" w:cs="Times-Roman"/>
-          <w:szCs w:val="24"/>
-        </w:rPr>
-        <w:t xml:space="preserve">, but </w:t>
-      </w:r>
-      <w:r>
-        <w:rPr>
-          <w:rFonts w:ascii="Times New Roman" w:hAnsi="Times New Roman" w:cs="Times-Roman"/>
-          <w:i/>
-          <w:iCs/>
-          <w:szCs w:val="24"/>
-        </w:rPr>
-        <w:t>finding</w:t>
-      </w:r>
-      <w:r>
-        <w:rPr>
-          <w:rFonts w:ascii="Times New Roman" w:hAnsi="Times New Roman" w:cs="Times-Roman"/>
-          <w:szCs w:val="24"/>
-        </w:rPr>
-        <w:t xml:space="preserve"> your bugs quickly</w:t>
-      </w:r>
-      <w:r>
-        <w:rPr>
-          <w:rFonts w:ascii="Times New Roman" w:hAnsi="Times New Roman" w:cs="Times-Roman"/>
-          <w:szCs w:val="24"/>
-        </w:rPr>
-        <w:t>,</w:t>
-      </w:r>
-      <w:r>
-        <w:rPr>
-          <w:rFonts w:ascii="Times New Roman" w:hAnsi="Times New Roman" w:cs="Times-Roman"/>
-          <w:szCs w:val="24"/>
-        </w:rPr>
-        <w:t xml:space="preserve"> and writing code that leads to </w:t>
-      </w:r>
-      <w:r>
-        <w:rPr>
-          <w:rFonts w:ascii="Times New Roman" w:hAnsi="Times New Roman" w:cs="Times-Roman"/>
-          <w:i/>
-          <w:iCs/>
-          <w:szCs w:val="24"/>
-        </w:rPr>
-        <w:t>simpler, easy-to-fix</w:t>
-      </w:r>
-      <w:r>
-        <w:rPr>
-          <w:rFonts w:ascii="Times New Roman" w:hAnsi="Times New Roman" w:cs="Times-Roman"/>
-          <w:b/>
-          <w:bCs/>
-          <w:i/>
-          <w:iCs/>
-          <w:szCs w:val="24"/>
-        </w:rPr>
-        <w:t xml:space="preserve"> </w:t>
-      </w:r>
-      <w:r>
-        <w:rPr>
-          <w:rFonts w:ascii="Times New Roman" w:hAnsi="Times New Roman" w:cs="Times-Roman"/>
-          <w:szCs w:val="24"/>
-        </w:rPr>
-        <w:t>bugs</w:t>
-      </w:r>
-      <w:r>
-        <w:rPr>
-          <w:rFonts w:ascii="Times New Roman" w:hAnsi="Times New Roman" w:cs="Times-Roman"/>
-          <w:szCs w:val="24"/>
-        </w:rPr>
-        <w:t>,</w:t>
-      </w:r>
-      <w:r>
-        <w:rPr>
-          <w:rFonts w:ascii="Times New Roman" w:hAnsi="Times New Roman" w:cs="Times-Roman"/>
-          <w:szCs w:val="24"/>
-        </w:rPr>
-        <w:t xml:space="preserve"> are skills to learn.</w:t>
-      </w:r>
-      <w:r>
-        <w:rPr>
-          <w:rFonts w:ascii="Times New Roman" w:hAnsi="Times New Roman" w:cs="Times-Roman"/>
-          <w:szCs w:val="24"/>
-        </w:rPr>
-        <w:t xml:space="preserve"> Feel free to share your own past frustrations with buggy code with students, especially later on in the quarter with students who feel discouraged or “bad at coding”.</w:t>
+          <w:szCs w:val="24"/>
+        </w:rPr>
+        <w:t>looking at problem 1 from a high level and using it to iron out major conceptual issues in students’ understanding, and then applying those concepts to solve problem 2. Problem 3 switches gears a bit but exposes students to graphics in a very similar way to what they’ve been asked to do on Assignment 2 (i.e. centering a GLabel), so it would be great if you could at least get through these three! If there’s time, the Robot Face is fun and really hammers home different GObjects, decomposition, and the arithmetic necessary to position things according to specification.</w:t>
       </w:r>
     </w:p>
     <w:p>
@@ -1144,7 +960,7 @@
           <w:szCs w:val="28"/>
           <w:u w:val="single"/>
         </w:rPr>
-        <w:t>United Nations Karel</w:t>
+        <w:t>Mystery Calculation</w:t>
       </w:r>
     </w:p>
     <w:p>
@@ -1164,348 +980,14 @@
           <w:rFonts w:ascii="Times New Roman" w:hAnsi="Times New Roman" w:cs="Times-Roman"/>
           <w:szCs w:val="24"/>
         </w:rPr>
-        <w:t>There are two main milestones to tackle, and the order doesn’t really matter:</w:t>
-      </w:r>
-    </w:p>
-    <w:p>
-      <w:pPr>
-        <w:pStyle w:val="ListParagraph"/>
-        <w:numPr>
-          <w:ilvl w:val="0"/>
-          <w:numId w:val="7"/>
-        </w:numPr>
-        <w:autoSpaceDE w:val="0"/>
-        <w:autoSpaceDN w:val="0"/>
-        <w:adjustRightInd w:val="0"/>
-        <w:spacing w:before="120"/>
-        <w:jc w:val="both"/>
+        <w:t>This is</w:t>
+      </w:r>
+      <w:r>
         <w:rPr>
           <w:rFonts w:ascii="Times New Roman" w:hAnsi="Times New Roman" w:cs="Times-Roman"/>
           <w:szCs w:val="24"/>
         </w:rPr>
-      </w:pPr>
-      <w:r>
-        <w:rPr>
-          <w:rFonts w:ascii="Times New Roman" w:hAnsi="Times New Roman" w:cs="Times-Roman"/>
-          <w:szCs w:val="24"/>
-        </w:rPr>
-        <w:t>Building a single house</w:t>
-      </w:r>
-    </w:p>
-    <w:p>
-      <w:pPr>
-        <w:pStyle w:val="ListParagraph"/>
-        <w:numPr>
-          <w:ilvl w:val="1"/>
-          <w:numId w:val="7"/>
-        </w:numPr>
-        <w:autoSpaceDE w:val="0"/>
-        <w:autoSpaceDN w:val="0"/>
-        <w:adjustRightInd w:val="0"/>
-        <w:spacing w:before="120"/>
-        <w:jc w:val="both"/>
-        <w:rPr>
-          <w:rFonts w:ascii="Times New Roman" w:hAnsi="Times New Roman" w:cs="Times-Roman"/>
-          <w:szCs w:val="24"/>
-        </w:rPr>
-      </w:pPr>
-      <w:r>
-        <w:rPr>
-          <w:rFonts w:ascii="Times New Roman" w:hAnsi="Times New Roman" w:cs="Times-Roman"/>
-          <w:szCs w:val="24"/>
-        </w:rPr>
-        <w:t xml:space="preserve">Assuming we know </w:t>
-      </w:r>
-      <w:proofErr w:type="gramStart"/>
-      <w:r>
-        <w:rPr>
-          <w:rFonts w:ascii="Times New Roman" w:hAnsi="Times New Roman" w:cs="Times-Roman"/>
-          <w:szCs w:val="24"/>
-        </w:rPr>
-        <w:t>we</w:t>
-      </w:r>
-      <w:proofErr w:type="gramEnd"/>
-      <w:r>
-        <w:rPr>
-          <w:rFonts w:ascii="Times New Roman" w:hAnsi="Times New Roman" w:cs="Times-Roman"/>
-          <w:szCs w:val="24"/>
-        </w:rPr>
-        <w:t xml:space="preserve"> are at a location where we want to build a house (abstracting away how we got there), how do we do it?</w:t>
-      </w:r>
-    </w:p>
-    <w:p>
-      <w:pPr>
-        <w:pStyle w:val="ListParagraph"/>
-        <w:numPr>
-          <w:ilvl w:val="1"/>
-          <w:numId w:val="7"/>
-        </w:numPr>
-        <w:autoSpaceDE w:val="0"/>
-        <w:autoSpaceDN w:val="0"/>
-        <w:adjustRightInd w:val="0"/>
-        <w:spacing w:before="120"/>
-        <w:jc w:val="both"/>
-        <w:rPr>
-          <w:rFonts w:ascii="Times New Roman" w:hAnsi="Times New Roman" w:cs="Times-Roman"/>
-          <w:szCs w:val="24"/>
-        </w:rPr>
-      </w:pPr>
-      <w:r>
-        <w:rPr>
-          <w:rFonts w:ascii="Times New Roman" w:hAnsi="Times New Roman" w:cs="Times-Roman"/>
-          <w:szCs w:val="24"/>
-        </w:rPr>
-        <w:t>Talk about decomposing repeated tasks – in this case, making a column of three beepers – and adding “vocabulary items” (methods) to Karel.</w:t>
-      </w:r>
-    </w:p>
-    <w:p>
-      <w:pPr>
-        <w:pStyle w:val="ListParagraph"/>
-        <w:numPr>
-          <w:ilvl w:val="0"/>
-          <w:numId w:val="7"/>
-        </w:numPr>
-        <w:autoSpaceDE w:val="0"/>
-        <w:autoSpaceDN w:val="0"/>
-        <w:adjustRightInd w:val="0"/>
-        <w:spacing w:before="120"/>
-        <w:jc w:val="both"/>
-        <w:rPr>
-          <w:rFonts w:ascii="Times New Roman" w:hAnsi="Times New Roman" w:cs="Times-Roman"/>
-          <w:szCs w:val="24"/>
-        </w:rPr>
-      </w:pPr>
-      <w:r>
-        <w:rPr>
-          <w:rFonts w:ascii="Times New Roman" w:hAnsi="Times New Roman" w:cs="Times-Roman"/>
-          <w:szCs w:val="24"/>
-        </w:rPr>
-        <w:t>Crossing the entire world and putting a house wherever you find rubble</w:t>
-      </w:r>
-    </w:p>
-    <w:p>
-      <w:pPr>
-        <w:pStyle w:val="ListParagraph"/>
-        <w:numPr>
-          <w:ilvl w:val="1"/>
-          <w:numId w:val="7"/>
-        </w:numPr>
-        <w:autoSpaceDE w:val="0"/>
-        <w:autoSpaceDN w:val="0"/>
-        <w:adjustRightInd w:val="0"/>
-        <w:spacing w:before="120"/>
-        <w:jc w:val="both"/>
-        <w:rPr>
-          <w:rFonts w:ascii="Times New Roman" w:hAnsi="Times New Roman" w:cs="Times-Roman"/>
-          <w:szCs w:val="24"/>
-        </w:rPr>
-      </w:pPr>
-      <w:r>
-        <w:rPr>
-          <w:rFonts w:ascii="Times New Roman" w:hAnsi="Times New Roman" w:cs="Times-Roman"/>
-          <w:szCs w:val="24"/>
-        </w:rPr>
-        <w:t xml:space="preserve">Talk about abstracting away </w:t>
-      </w:r>
-      <w:r>
-        <w:rPr>
-          <w:rFonts w:ascii="Times New Roman" w:hAnsi="Times New Roman" w:cs="Times-Roman"/>
-          <w:b/>
-          <w:bCs/>
-          <w:i/>
-          <w:iCs/>
-          <w:szCs w:val="24"/>
-        </w:rPr>
-        <w:t>how</w:t>
-      </w:r>
-      <w:r>
-        <w:rPr>
-          <w:rFonts w:ascii="Times New Roman" w:hAnsi="Times New Roman" w:cs="Times-Roman"/>
-          <w:szCs w:val="24"/>
-        </w:rPr>
-        <w:t xml:space="preserve"> the house is built to just focus on telling Karel </w:t>
-      </w:r>
-      <w:r>
-        <w:rPr>
-          <w:rFonts w:ascii="Times New Roman" w:hAnsi="Times New Roman" w:cs="Times-Roman"/>
-          <w:b/>
-          <w:bCs/>
-          <w:i/>
-          <w:iCs/>
-          <w:szCs w:val="24"/>
-        </w:rPr>
-        <w:t>when</w:t>
-      </w:r>
-      <w:r>
-        <w:rPr>
-          <w:rFonts w:ascii="Times New Roman" w:hAnsi="Times New Roman" w:cs="Times-Roman"/>
-          <w:szCs w:val="24"/>
-        </w:rPr>
-        <w:t xml:space="preserve"> to build a house; assume you have a working </w:t>
-      </w:r>
-      <w:proofErr w:type="spellStart"/>
-      <w:proofErr w:type="gramStart"/>
-      <w:r>
-        <w:rPr>
-          <w:rFonts w:ascii="Courier New" w:hAnsi="Courier New" w:cs="Courier New"/>
-          <w:b/>
-          <w:bCs/>
-          <w:sz w:val="20"/>
-        </w:rPr>
-        <w:t>buildHouse</w:t>
-      </w:r>
-      <w:proofErr w:type="spellEnd"/>
-      <w:r>
-        <w:rPr>
-          <w:rFonts w:ascii="Courier New" w:hAnsi="Courier New" w:cs="Courier New"/>
-          <w:b/>
-          <w:bCs/>
-          <w:sz w:val="20"/>
-        </w:rPr>
-        <w:t>(</w:t>
-      </w:r>
-      <w:proofErr w:type="gramEnd"/>
-      <w:r>
-        <w:rPr>
-          <w:rFonts w:ascii="Courier New" w:hAnsi="Courier New" w:cs="Courier New"/>
-          <w:b/>
-          <w:bCs/>
-          <w:sz w:val="20"/>
-        </w:rPr>
-        <w:t>)</w:t>
-      </w:r>
-      <w:r>
-        <w:rPr>
-          <w:rFonts w:ascii="Times New Roman" w:hAnsi="Times New Roman" w:cs="Times-Roman"/>
-          <w:szCs w:val="24"/>
-        </w:rPr>
-        <w:t xml:space="preserve"> method.</w:t>
-      </w:r>
-    </w:p>
-    <w:p>
-      <w:pPr>
-        <w:pStyle w:val="ListParagraph"/>
-        <w:numPr>
-          <w:ilvl w:val="1"/>
-          <w:numId w:val="7"/>
-        </w:numPr>
-        <w:autoSpaceDE w:val="0"/>
-        <w:autoSpaceDN w:val="0"/>
-        <w:adjustRightInd w:val="0"/>
-        <w:spacing w:before="120"/>
-        <w:jc w:val="both"/>
-        <w:rPr>
-          <w:rFonts w:ascii="Times New Roman" w:hAnsi="Times New Roman" w:cs="Times-Roman"/>
-          <w:szCs w:val="24"/>
-        </w:rPr>
-      </w:pPr>
-      <w:r>
-        <w:rPr>
-          <w:rFonts w:ascii="Times New Roman" w:hAnsi="Times New Roman" w:cs="Times-Roman"/>
-          <w:szCs w:val="24"/>
-        </w:rPr>
-        <w:t xml:space="preserve">Test that this can be done correctly, without worrying about whether the house itself is built correctly. This can just be a couple sentences – </w:t>
-      </w:r>
-      <w:r>
-        <w:rPr>
-          <w:rFonts w:ascii="Times New Roman" w:hAnsi="Times New Roman" w:cs="Times-Roman"/>
-          <w:i/>
-          <w:iCs/>
-          <w:szCs w:val="24"/>
-        </w:rPr>
-        <w:t xml:space="preserve">“let’s run through this. If we have rubble here and here, will this </w:t>
-      </w:r>
-      <w:r>
-        <w:rPr>
-          <w:rFonts w:ascii="Times New Roman" w:hAnsi="Times New Roman" w:cs="Times-Roman"/>
-          <w:i/>
-          <w:iCs/>
-          <w:szCs w:val="24"/>
-        </w:rPr>
-        <w:t>[pseudo]</w:t>
-      </w:r>
-      <w:r>
-        <w:rPr>
-          <w:rFonts w:ascii="Times New Roman" w:hAnsi="Times New Roman" w:cs="Times-Roman"/>
-          <w:i/>
-          <w:iCs/>
-          <w:szCs w:val="24"/>
-        </w:rPr>
-        <w:t>code put houses where we want?”</w:t>
-      </w:r>
-      <w:r>
-        <w:rPr>
-          <w:rFonts w:ascii="Times New Roman" w:hAnsi="Times New Roman" w:cs="Times-Roman"/>
-          <w:i/>
-          <w:iCs/>
-          <w:szCs w:val="24"/>
-        </w:rPr>
-        <w:t xml:space="preserve"> </w:t>
-      </w:r>
-      <w:r>
-        <w:rPr>
-          <w:rFonts w:ascii="Times New Roman" w:hAnsi="Times New Roman" w:cs="Times-Roman"/>
-          <w:szCs w:val="24"/>
-        </w:rPr>
-        <w:t>–</w:t>
-      </w:r>
-      <w:r>
-        <w:rPr>
-          <w:rFonts w:ascii="Times New Roman" w:hAnsi="Times New Roman" w:cs="Times-Roman"/>
-          <w:szCs w:val="24"/>
-        </w:rPr>
-        <w:t xml:space="preserve"> </w:t>
-      </w:r>
-      <w:r>
-        <w:rPr>
-          <w:rFonts w:ascii="Times New Roman" w:hAnsi="Times New Roman" w:cs="Times-Roman"/>
-          <w:szCs w:val="24"/>
-        </w:rPr>
-        <w:t xml:space="preserve">to build in habits in your </w:t>
-      </w:r>
-      <w:proofErr w:type="spellStart"/>
-      <w:r>
-        <w:rPr>
-          <w:rFonts w:ascii="Times New Roman" w:hAnsi="Times New Roman" w:cs="Times-Roman"/>
-          <w:szCs w:val="24"/>
-        </w:rPr>
-        <w:t>sectionees</w:t>
-      </w:r>
-      <w:proofErr w:type="spellEnd"/>
-      <w:r>
-        <w:rPr>
-          <w:rFonts w:ascii="Times New Roman" w:hAnsi="Times New Roman" w:cs="Times-Roman"/>
-          <w:szCs w:val="24"/>
-        </w:rPr>
-        <w:t xml:space="preserve"> of testing whenever </w:t>
-      </w:r>
-      <w:r>
-        <w:rPr>
-          <w:rFonts w:ascii="Times New Roman" w:hAnsi="Times New Roman" w:cs="Times-Roman"/>
-          <w:szCs w:val="24"/>
-        </w:rPr>
-        <w:t>they</w:t>
-      </w:r>
-      <w:r>
-        <w:rPr>
-          <w:rFonts w:ascii="Times New Roman" w:hAnsi="Times New Roman" w:cs="Times-Roman"/>
-          <w:szCs w:val="24"/>
-        </w:rPr>
-        <w:t xml:space="preserve"> think </w:t>
-      </w:r>
-      <w:r>
-        <w:rPr>
-          <w:rFonts w:ascii="Times New Roman" w:hAnsi="Times New Roman" w:cs="Times-Roman"/>
-          <w:szCs w:val="24"/>
-        </w:rPr>
-        <w:t>they’ve</w:t>
-      </w:r>
-      <w:r>
-        <w:rPr>
-          <w:rFonts w:ascii="Times New Roman" w:hAnsi="Times New Roman" w:cs="Times-Roman"/>
-          <w:szCs w:val="24"/>
-        </w:rPr>
-        <w:t xml:space="preserve"> finished coding a milestone.</w:t>
+        <w:t xml:space="preserve"> where students’ more basic confusion about variables and loops will come up. If they blast through this, awesome, but if not, feel free to slow down a bit here and make sure people are on the same page. If a student really appears to be struggling, though, and the section isn’t moving on to solving problems, feel free to tell them to ask you more after section or suggest that they go to Clair.</w:t>
       </w:r>
     </w:p>
     <w:p>
@@ -1543,7 +1025,7 @@
           <w:szCs w:val="28"/>
           <w:u w:val="single"/>
         </w:rPr>
-        <w:t>Karel Defends Democracy</w:t>
+        <w:t>Fibonacci</w:t>
       </w:r>
     </w:p>
     <w:p>
@@ -1563,24 +1045,185 @@
           <w:rFonts w:ascii="Times New Roman" w:hAnsi="Times New Roman" w:cs="Times-Roman"/>
           <w:szCs w:val="24"/>
         </w:rPr>
-        <w:t xml:space="preserve">Here, too, think about how to incorporate lessons of </w:t>
-      </w:r>
-      <w:proofErr w:type="spellStart"/>
-      <w:r>
+        <w:t>Hopefully they’ll be clear in theory on a lot of the relevant concepts because of some fruitful discussion in the previous problem. This will give them a chance to apply those concepts to actually solving the problem. This problem can get a little bit tricky if students don’t understand how reassigning the variables works, and there’s also multiple ways to solve it. If you’re feeling like they need it, slow down and make sure everyone understands the premise and is approaching it correctly.</w:t>
+      </w:r>
+    </w:p>
+    <w:p>
+      <w:pPr>
+        <w:autoSpaceDE w:val="0"/>
+        <w:autoSpaceDN w:val="0"/>
+        <w:adjustRightInd w:val="0"/>
+        <w:spacing w:before="120"/>
+        <w:jc w:val="both"/>
         <w:rPr>
           <w:rFonts w:ascii="Times New Roman" w:hAnsi="Times New Roman" w:cs="Times-Roman"/>
           <w:szCs w:val="24"/>
         </w:rPr>
-        <w:t>milestoning</w:t>
-      </w:r>
-      <w:proofErr w:type="spellEnd"/>
-      <w:r>
+      </w:pPr>
+    </w:p>
+    <w:p>
+      <w:pPr>
+        <w:autoSpaceDE w:val="0"/>
+        <w:autoSpaceDN w:val="0"/>
+        <w:adjustRightInd w:val="0"/>
+        <w:jc w:val="both"/>
+        <w:rPr>
+          <w:rFonts w:ascii="Times New Roman" w:hAnsi="Times New Roman" w:cs="Times New Roman"/>
+          <w:b/>
+          <w:sz w:val="28"/>
+          <w:szCs w:val="28"/>
+          <w:u w:val="single"/>
+        </w:rPr>
+      </w:pPr>
+      <w:r>
+        <w:rPr>
+          <w:rFonts w:ascii="Times New Roman" w:hAnsi="Times New Roman" w:cs="Times New Roman"/>
+          <w:b/>
+          <w:sz w:val="28"/>
+          <w:szCs w:val="28"/>
+          <w:u w:val="single"/>
+        </w:rPr>
+        <w:t>Drawing Centered Text</w:t>
+      </w:r>
+    </w:p>
+    <w:p>
+      <w:pPr>
+        <w:autoSpaceDE w:val="0"/>
+        <w:autoSpaceDN w:val="0"/>
+        <w:adjustRightInd w:val="0"/>
+        <w:spacing w:before="120"/>
+        <w:jc w:val="both"/>
         <w:rPr>
           <w:rFonts w:ascii="Times New Roman" w:hAnsi="Times New Roman" w:cs="Times-Roman"/>
           <w:szCs w:val="24"/>
         </w:rPr>
-        <w:t xml:space="preserve">, decomposition, and testing. If you don’t make it through this problem, no worries. Make sure to tell students that we give them more problems than they’ll get to in section on purpose – these are good practice problems for them to tackle on their own! </w:t>
-      </w:r>
+      </w:pPr>
+      <w:r>
+        <w:rPr>
+          <w:rFonts w:ascii="Times New Roman" w:hAnsi="Times New Roman" w:cs="Times-Roman"/>
+          <w:szCs w:val="24"/>
+        </w:rPr>
+        <w:t>Go ahead and tell them that this is super similar to the assignment, and they can look at this problem’s solution code while working on graphics programs that require centering (</w:t>
+      </w:r>
+      <w:r>
+        <w:rPr>
+          <w:rFonts w:ascii="Times New Roman" w:hAnsi="Times New Roman" w:cs="Times-Roman"/>
+          <w:i/>
+          <w:iCs/>
+          <w:szCs w:val="24"/>
+        </w:rPr>
+        <w:t xml:space="preserve">*cough* </w:t>
+      </w:r>
+      <w:r>
+        <w:rPr>
+          <w:rFonts w:ascii="Times New Roman" w:hAnsi="Times New Roman" w:cs="Times-Roman"/>
+          <w:b/>
+          <w:bCs/>
+          <w:szCs w:val="24"/>
+        </w:rPr>
+        <w:t>tiles</w:t>
+      </w:r>
+      <w:r>
+        <w:rPr>
+          <w:rFonts w:ascii="Times New Roman" w:hAnsi="Times New Roman" w:cs="Times-Roman"/>
+          <w:szCs w:val="24"/>
+        </w:rPr>
+        <w:t xml:space="preserve"> </w:t>
+      </w:r>
+      <w:r>
+        <w:rPr>
+          <w:rFonts w:ascii="Times New Roman" w:hAnsi="Times New Roman" w:cs="Times-Roman"/>
+          <w:i/>
+          <w:iCs/>
+          <w:szCs w:val="24"/>
+        </w:rPr>
+        <w:t>*cough*</w:t>
+      </w:r>
+      <w:r>
+        <w:rPr>
+          <w:rFonts w:ascii="Times New Roman" w:hAnsi="Times New Roman" w:cs="Times-Roman"/>
+          <w:szCs w:val="24"/>
+        </w:rPr>
+        <w:t>). If you have time, it’s worth discussing the bonus question, because the concept of decomposition to handle slight modifications in a repeated task trips up a lot of people on Assignment 2.</w:t>
+      </w:r>
+    </w:p>
+    <w:p>
+      <w:pPr>
+        <w:autoSpaceDE w:val="0"/>
+        <w:autoSpaceDN w:val="0"/>
+        <w:adjustRightInd w:val="0"/>
+        <w:spacing w:before="120"/>
+        <w:jc w:val="both"/>
+        <w:rPr>
+          <w:rFonts w:ascii="Times New Roman" w:hAnsi="Times New Roman" w:cs="Times-Roman"/>
+          <w:szCs w:val="24"/>
+        </w:rPr>
+      </w:pPr>
+    </w:p>
+    <w:p>
+      <w:pPr>
+        <w:autoSpaceDE w:val="0"/>
+        <w:autoSpaceDN w:val="0"/>
+        <w:adjustRightInd w:val="0"/>
+        <w:jc w:val="both"/>
+        <w:rPr>
+          <w:rFonts w:ascii="Times New Roman" w:hAnsi="Times New Roman" w:cs="Times New Roman"/>
+          <w:b/>
+          <w:sz w:val="28"/>
+          <w:szCs w:val="28"/>
+          <w:u w:val="single"/>
+        </w:rPr>
+      </w:pPr>
+      <w:r>
+        <w:rPr>
+          <w:rFonts w:ascii="Times New Roman" w:hAnsi="Times New Roman" w:cs="Times New Roman"/>
+          <w:b/>
+          <w:sz w:val="28"/>
+          <w:szCs w:val="28"/>
+          <w:u w:val="single"/>
+        </w:rPr>
+        <w:t>Robot Face</w:t>
+      </w:r>
+    </w:p>
+    <w:p>
+      <w:pPr>
+        <w:autoSpaceDE w:val="0"/>
+        <w:autoSpaceDN w:val="0"/>
+        <w:adjustRightInd w:val="0"/>
+        <w:spacing w:before="120"/>
+        <w:jc w:val="both"/>
+        <w:rPr>
+          <w:rFonts w:ascii="Times New Roman" w:hAnsi="Times New Roman" w:cs="Times-Roman"/>
+          <w:szCs w:val="24"/>
+        </w:rPr>
+      </w:pPr>
+      <w:r>
+        <w:rPr>
+          <w:rFonts w:ascii="Times New Roman" w:hAnsi="Times New Roman" w:cs="Times-Roman"/>
+          <w:szCs w:val="24"/>
+        </w:rPr>
+        <w:t xml:space="preserve">If you have time, great! </w:t>
+      </w:r>
+      <w:r>
+        <w:rPr>
+          <w:rFonts w:ascii="Times New Roman" w:hAnsi="Times New Roman" w:cs="Times-Roman"/>
+          <w:szCs w:val="24"/>
+        </w:rPr>
+        <w:t>This is a good one to show that you can solve the same problem multiple ways – point them to the two distinct versions of solution code.</w:t>
+      </w:r>
+    </w:p>
+    <w:p>
+      <w:pPr>
+        <w:autoSpaceDE w:val="0"/>
+        <w:autoSpaceDN w:val="0"/>
+        <w:adjustRightInd w:val="0"/>
+        <w:spacing w:before="120"/>
+        <w:jc w:val="both"/>
+        <w:rPr>
+          <w:rFonts w:ascii="Times New Roman" w:hAnsi="Times New Roman" w:cs="Times-Roman"/>
+          <w:szCs w:val="24"/>
+        </w:rPr>
+      </w:pPr>
     </w:p>
     <w:sectPr>
       <w:headerReference w:type="default" r:id="rId8"/>
@@ -2010,9 +1653,9 @@
   <w:abstractNum w:abstractNumId="3" w15:restartNumberingAfterBreak="0">
     <w:nsid w:val="5FD07B59"/>
     <w:multiLevelType w:val="hybridMultilevel"/>
-    <w:tmpl w:val="B686B2EA"/>
-    <w:lvl w:ilvl="0" w:tplc="0409000F">
-      <w:start w:val="1"/>
+    <w:tmpl w:val="5B3459AC"/>
+    <w:lvl w:ilvl="0" w:tplc="D068CAFC">
+      <w:start w:val="4"/>
       <w:numFmt w:val="decimal"/>
       <w:lvlText w:val="%1."/>
       <w:lvlJc w:val="left"/>
@@ -2323,6 +1966,119 @@
     </w:lvl>
   </w:abstractNum>
   <w:abstractNum w:abstractNumId="6" w15:restartNumberingAfterBreak="0">
+    <w:nsid w:val="6C29378C"/>
+    <w:multiLevelType w:val="multilevel"/>
+    <w:tmpl w:val="0080A070"/>
+    <w:lvl w:ilvl="0">
+      <w:start w:val="1"/>
+      <w:numFmt w:val="decimal"/>
+      <w:lvlText w:val="%1."/>
+      <w:lvlJc w:val="left"/>
+      <w:pPr>
+        <w:ind w:left="720" w:hanging="360"/>
+      </w:pPr>
+      <w:rPr>
+        <w:rFonts w:hint="default"/>
+      </w:rPr>
+    </w:lvl>
+    <w:lvl w:ilvl="1">
+      <w:start w:val="1"/>
+      <w:numFmt w:val="bullet"/>
+      <w:lvlText w:val="o"/>
+      <w:lvlJc w:val="left"/>
+      <w:pPr>
+        <w:ind w:left="1440" w:hanging="360"/>
+      </w:pPr>
+      <w:rPr>
+        <w:rFonts w:ascii="Courier New" w:hAnsi="Courier New" w:cs="Courier New" w:hint="default"/>
+      </w:rPr>
+    </w:lvl>
+    <w:lvl w:ilvl="2">
+      <w:start w:val="1"/>
+      <w:numFmt w:val="bullet"/>
+      <w:lvlText w:val=""/>
+      <w:lvlJc w:val="left"/>
+      <w:pPr>
+        <w:ind w:left="2160" w:hanging="360"/>
+      </w:pPr>
+      <w:rPr>
+        <w:rFonts w:ascii="Wingdings" w:hAnsi="Wingdings" w:hint="default"/>
+      </w:rPr>
+    </w:lvl>
+    <w:lvl w:ilvl="3">
+      <w:start w:val="1"/>
+      <w:numFmt w:val="bullet"/>
+      <w:lvlText w:val=""/>
+      <w:lvlJc w:val="left"/>
+      <w:pPr>
+        <w:ind w:left="2880" w:hanging="360"/>
+      </w:pPr>
+      <w:rPr>
+        <w:rFonts w:ascii="Symbol" w:hAnsi="Symbol" w:hint="default"/>
+      </w:rPr>
+    </w:lvl>
+    <w:lvl w:ilvl="4">
+      <w:start w:val="1"/>
+      <w:numFmt w:val="bullet"/>
+      <w:lvlText w:val="o"/>
+      <w:lvlJc w:val="left"/>
+      <w:pPr>
+        <w:ind w:left="3600" w:hanging="360"/>
+      </w:pPr>
+      <w:rPr>
+        <w:rFonts w:ascii="Courier New" w:hAnsi="Courier New" w:cs="Courier New" w:hint="default"/>
+      </w:rPr>
+    </w:lvl>
+    <w:lvl w:ilvl="5">
+      <w:start w:val="1"/>
+      <w:numFmt w:val="bullet"/>
+      <w:lvlText w:val=""/>
+      <w:lvlJc w:val="left"/>
+      <w:pPr>
+        <w:ind w:left="4320" w:hanging="360"/>
+      </w:pPr>
+      <w:rPr>
+        <w:rFonts w:ascii="Wingdings" w:hAnsi="Wingdings" w:hint="default"/>
+      </w:rPr>
+    </w:lvl>
+    <w:lvl w:ilvl="6">
+      <w:start w:val="1"/>
+      <w:numFmt w:val="bullet"/>
+      <w:lvlText w:val=""/>
+      <w:lvlJc w:val="left"/>
+      <w:pPr>
+        <w:ind w:left="5040" w:hanging="360"/>
+      </w:pPr>
+      <w:rPr>
+        <w:rFonts w:ascii="Symbol" w:hAnsi="Symbol" w:hint="default"/>
+      </w:rPr>
+    </w:lvl>
+    <w:lvl w:ilvl="7">
+      <w:start w:val="1"/>
+      <w:numFmt w:val="bullet"/>
+      <w:lvlText w:val="o"/>
+      <w:lvlJc w:val="left"/>
+      <w:pPr>
+        <w:ind w:left="5760" w:hanging="360"/>
+      </w:pPr>
+      <w:rPr>
+        <w:rFonts w:ascii="Courier New" w:hAnsi="Courier New" w:cs="Courier New" w:hint="default"/>
+      </w:rPr>
+    </w:lvl>
+    <w:lvl w:ilvl="8">
+      <w:start w:val="1"/>
+      <w:numFmt w:val="bullet"/>
+      <w:lvlText w:val=""/>
+      <w:lvlJc w:val="left"/>
+      <w:pPr>
+        <w:ind w:left="6480" w:hanging="360"/>
+      </w:pPr>
+      <w:rPr>
+        <w:rFonts w:ascii="Wingdings" w:hAnsi="Wingdings" w:hint="default"/>
+      </w:rPr>
+    </w:lvl>
+  </w:abstractNum>
+  <w:abstractNum w:abstractNumId="7" w15:restartNumberingAfterBreak="0">
     <w:nsid w:val="6D325BDC"/>
     <w:multiLevelType w:val="hybridMultilevel"/>
     <w:tmpl w:val="B25E3CB4"/>
@@ -2435,7 +2191,7 @@
       </w:rPr>
     </w:lvl>
   </w:abstractNum>
-  <w:abstractNum w:abstractNumId="7" w15:restartNumberingAfterBreak="0">
+  <w:abstractNum w:abstractNumId="8" w15:restartNumberingAfterBreak="0">
     <w:nsid w:val="75517AD9"/>
     <w:multiLevelType w:val="hybridMultilevel"/>
     <w:tmpl w:val="5478048E"/>
@@ -2548,7 +2304,7 @@
     </w:lvl>
   </w:abstractNum>
   <w:num w:numId="1">
-    <w:abstractNumId w:val="6"/>
+    <w:abstractNumId w:val="7"/>
   </w:num>
   <w:num w:numId="2">
     <w:abstractNumId w:val="1"/>
@@ -2557,7 +2313,7 @@
     <w:abstractNumId w:val="4"/>
   </w:num>
   <w:num w:numId="4">
-    <w:abstractNumId w:val="7"/>
+    <w:abstractNumId w:val="8"/>
   </w:num>
   <w:num w:numId="5">
     <w:abstractNumId w:val="5"/>
@@ -2570,6 +2326,9 @@
   </w:num>
   <w:num w:numId="8">
     <w:abstractNumId w:val="0"/>
+  </w:num>
+  <w:num w:numId="9">
+    <w:abstractNumId w:val="6"/>
   </w:num>
 </w:numbering>
 </file>
@@ -3661,6 +3420,17 @@
       <w:shd w:val="clear" w:color="auto" w:fill="E6E6E6"/>
     </w:rPr>
   </w:style>
+  <w:style w:type="character" w:styleId="Strong">
+    <w:name w:val="Strong"/>
+    <w:basedOn w:val="DefaultParagraphFont"/>
+    <w:uiPriority w:val="22"/>
+    <w:qFormat/>
+    <w:rsid w:val="00AA7396"/>
+    <w:rPr>
+      <w:b/>
+      <w:bCs/>
+    </w:rPr>
+  </w:style>
 </w:styles>
 </file>
 

</xml_diff>